<commit_message>
Code polishing + implementation of FR-10 + documentation update
</commit_message>
<xml_diff>
--- a/Documents/Project Plan.docx
+++ b/Documents/Project Plan.docx
@@ -34,7 +34,7 @@
         <w:spacing w:after="302" w:line="265" w:lineRule="auto"/>
         <w:ind w:left="3629"/>
       </w:pPr>
-      <w:bookmarkStart w:id="0" w:name="_Toc103775567"/>
+      <w:bookmarkStart w:id="0" w:name="_Toc105542549"/>
       <w:r>
         <w:rPr>
           <w:color w:val="5B9BD5"/>
@@ -54,7 +54,7 @@
           <w:noProof/>
         </w:rPr>
         <w:drawing>
-          <wp:inline distT="0" distB="0" distL="0" distR="0" wp14:anchorId="3A776EED" wp14:editId="12E75211">
+          <wp:inline distT="0" distB="0" distL="0" distR="0" wp14:anchorId="25CDFA2D" wp14:editId="6A034F83">
             <wp:extent cx="4564478" cy="4222142"/>
             <wp:effectExtent l="0" t="0" r="7620" b="6985"/>
             <wp:docPr id="1" name="Picture 1"/>
@@ -200,23 +200,159 @@
           <w:r>
             <w:fldChar w:fldCharType="separate"/>
           </w:r>
-          <w:hyperlink w:anchor="_Toc103775567" w:history="1">
+          <w:bookmarkStart w:id="1" w:name="_GoBack"/>
+          <w:bookmarkEnd w:id="1"/>
+          <w:r>
+            <w:rPr>
+              <w:rStyle w:val="Hyperlink"/>
+              <w:noProof/>
+            </w:rPr>
+            <w:fldChar w:fldCharType="begin"/>
+          </w:r>
+          <w:r>
+            <w:rPr>
+              <w:rStyle w:val="Hyperlink"/>
+              <w:noProof/>
+            </w:rPr>
+            <w:instrText xml:space="preserve"> </w:instrText>
+          </w:r>
+          <w:r>
+            <w:rPr>
+              <w:noProof/>
+            </w:rPr>
+            <w:instrText>HYPERLINK \l "_Toc105542549"</w:instrText>
+          </w:r>
+          <w:r>
+            <w:rPr>
+              <w:rStyle w:val="Hyperlink"/>
+              <w:noProof/>
+            </w:rPr>
+            <w:instrText xml:space="preserve"> </w:instrText>
+          </w:r>
+          <w:r>
+            <w:rPr>
+              <w:rStyle w:val="Hyperlink"/>
+              <w:noProof/>
+            </w:rPr>
+          </w:r>
+          <w:r>
+            <w:rPr>
+              <w:rStyle w:val="Hyperlink"/>
+              <w:noProof/>
+            </w:rPr>
+            <w:fldChar w:fldCharType="separate"/>
+          </w:r>
+          <w:r>
+            <w:rPr>
+              <w:rStyle w:val="Hyperlink"/>
+              <w:noProof/>
+            </w:rPr>
+            <w:t>Synthesis Assignment</w:t>
+          </w:r>
+          <w:r>
+            <w:rPr>
+              <w:noProof/>
+              <w:webHidden/>
+            </w:rPr>
+            <w:tab/>
+          </w:r>
+          <w:r>
+            <w:rPr>
+              <w:noProof/>
+              <w:webHidden/>
+            </w:rPr>
+            <w:fldChar w:fldCharType="begin"/>
+          </w:r>
+          <w:r>
+            <w:rPr>
+              <w:noProof/>
+              <w:webHidden/>
+            </w:rPr>
+            <w:instrText xml:space="preserve"> PAGEREF _Toc105542549 \h </w:instrText>
+          </w:r>
+          <w:r>
+            <w:rPr>
+              <w:noProof/>
+              <w:webHidden/>
+            </w:rPr>
+          </w:r>
+          <w:r>
+            <w:rPr>
+              <w:noProof/>
+              <w:webHidden/>
+            </w:rPr>
+            <w:fldChar w:fldCharType="separate"/>
+          </w:r>
+          <w:r>
+            <w:rPr>
+              <w:noProof/>
+              <w:webHidden/>
+            </w:rPr>
+            <w:t>1</w:t>
+          </w:r>
+          <w:r>
+            <w:rPr>
+              <w:noProof/>
+              <w:webHidden/>
+            </w:rPr>
+            <w:fldChar w:fldCharType="end"/>
+          </w:r>
+          <w:r>
+            <w:rPr>
+              <w:rStyle w:val="Hyperlink"/>
+              <w:noProof/>
+            </w:rPr>
+            <w:fldChar w:fldCharType="end"/>
+          </w:r>
+        </w:p>
+        <w:p>
+          <w:pPr>
+            <w:pStyle w:val="TOC1"/>
+            <w:tabs>
+              <w:tab w:val="left" w:pos="440"/>
+              <w:tab w:val="right" w:leader="dot" w:pos="9350"/>
+            </w:tabs>
+            <w:rPr>
+              <w:rFonts w:asciiTheme="minorHAnsi" w:eastAsiaTheme="minorEastAsia" w:hAnsiTheme="minorHAnsi" w:cstheme="minorBidi"/>
+              <w:noProof/>
+              <w:color w:val="auto"/>
+              <w:sz w:val="22"/>
+            </w:rPr>
+          </w:pPr>
+          <w:hyperlink w:anchor="_Toc105542550" w:history="1">
             <w:r>
               <w:rPr>
                 <w:rStyle w:val="Hyperlink"/>
                 <w:noProof/>
-              </w:rPr>
-              <w:t>Synthesis Assignment</w:t>
-            </w:r>
-            <w:r>
-              <w:rPr>
-                <w:noProof/>
-                <w:webHidden/>
+                <w:u w:color="000000"/>
+              </w:rPr>
+              <w:t>1.</w:t>
+            </w:r>
+            <w:r>
+              <w:rPr>
+                <w:rFonts w:asciiTheme="minorHAnsi" w:eastAsiaTheme="minorEastAsia" w:hAnsiTheme="minorHAnsi" w:cstheme="minorBidi"/>
+                <w:noProof/>
+                <w:color w:val="auto"/>
+                <w:sz w:val="22"/>
               </w:rPr>
               <w:tab/>
             </w:r>
             <w:r>
               <w:rPr>
+                <w:rStyle w:val="Hyperlink"/>
+                <w:noProof/>
+              </w:rPr>
+              <w:t>Introduction</w:t>
+            </w:r>
+            <w:r>
+              <w:rPr>
+                <w:noProof/>
+                <w:webHidden/>
+              </w:rPr>
+              <w:tab/>
+            </w:r>
+            <w:r>
+              <w:rPr>
                 <w:noProof/>
                 <w:webHidden/>
               </w:rPr>
@@ -227,7 +363,7 @@
                 <w:noProof/>
                 <w:webHidden/>
               </w:rPr>
-              <w:instrText xml:space="preserve"> PAGEREF _Toc103775567 \h </w:instrText>
+              <w:instrText xml:space="preserve"> PAGEREF _Toc105542550 \h </w:instrText>
             </w:r>
             <w:r>
               <w:rPr>
@@ -247,7 +383,7 @@
                 <w:noProof/>
                 <w:webHidden/>
               </w:rPr>
-              <w:t>1</w:t>
+              <w:t>3</w:t>
             </w:r>
             <w:r>
               <w:rPr>
@@ -272,14 +408,14 @@
               <w:sz w:val="22"/>
             </w:rPr>
           </w:pPr>
-          <w:hyperlink w:anchor="_Toc103775568" w:history="1">
+          <w:hyperlink w:anchor="_Toc105542551" w:history="1">
             <w:r>
               <w:rPr>
                 <w:rStyle w:val="Hyperlink"/>
                 <w:noProof/>
                 <w:u w:color="000000"/>
               </w:rPr>
-              <w:t>1.</w:t>
+              <w:t>2.</w:t>
             </w:r>
             <w:r>
               <w:rPr>
@@ -295,7 +431,7 @@
                 <w:rStyle w:val="Hyperlink"/>
                 <w:noProof/>
               </w:rPr>
-              <w:t>Introduction</w:t>
+              <w:t>Problem Description</w:t>
             </w:r>
             <w:r>
               <w:rPr>
@@ -316,7 +452,7 @@
                 <w:noProof/>
                 <w:webHidden/>
               </w:rPr>
-              <w:instrText xml:space="preserve"> PAGEREF _Toc103775568 \h </w:instrText>
+              <w:instrText xml:space="preserve"> PAGEREF _Toc105542551 \h </w:instrText>
             </w:r>
             <w:r>
               <w:rPr>
@@ -361,14 +497,14 @@
               <w:sz w:val="22"/>
             </w:rPr>
           </w:pPr>
-          <w:hyperlink w:anchor="_Toc103775569" w:history="1">
+          <w:hyperlink w:anchor="_Toc105542552" w:history="1">
             <w:r>
               <w:rPr>
                 <w:rStyle w:val="Hyperlink"/>
                 <w:noProof/>
                 <w:u w:color="000000"/>
               </w:rPr>
-              <w:t>2.</w:t>
+              <w:t>3.</w:t>
             </w:r>
             <w:r>
               <w:rPr>
@@ -384,7 +520,7 @@
                 <w:rStyle w:val="Hyperlink"/>
                 <w:noProof/>
               </w:rPr>
-              <w:t>Problem Description</w:t>
+              <w:t>Project Goals</w:t>
             </w:r>
             <w:r>
               <w:rPr>
@@ -405,96 +541,7 @@
                 <w:noProof/>
                 <w:webHidden/>
               </w:rPr>
-              <w:instrText xml:space="preserve"> PAGEREF _Toc103775569 \h </w:instrText>
-            </w:r>
-            <w:r>
-              <w:rPr>
-                <w:noProof/>
-                <w:webHidden/>
-              </w:rPr>
-            </w:r>
-            <w:r>
-              <w:rPr>
-                <w:noProof/>
-                <w:webHidden/>
-              </w:rPr>
-              <w:fldChar w:fldCharType="separate"/>
-            </w:r>
-            <w:r>
-              <w:rPr>
-                <w:noProof/>
-                <w:webHidden/>
-              </w:rPr>
-              <w:t>3</w:t>
-            </w:r>
-            <w:r>
-              <w:rPr>
-                <w:noProof/>
-                <w:webHidden/>
-              </w:rPr>
-              <w:fldChar w:fldCharType="end"/>
-            </w:r>
-          </w:hyperlink>
-        </w:p>
-        <w:p>
-          <w:pPr>
-            <w:pStyle w:val="TOC1"/>
-            <w:tabs>
-              <w:tab w:val="left" w:pos="440"/>
-              <w:tab w:val="right" w:leader="dot" w:pos="9350"/>
-            </w:tabs>
-            <w:rPr>
-              <w:rFonts w:asciiTheme="minorHAnsi" w:eastAsiaTheme="minorEastAsia" w:hAnsiTheme="minorHAnsi" w:cstheme="minorBidi"/>
-              <w:noProof/>
-              <w:color w:val="auto"/>
-              <w:sz w:val="22"/>
-            </w:rPr>
-          </w:pPr>
-          <w:hyperlink w:anchor="_Toc103775570" w:history="1">
-            <w:r>
-              <w:rPr>
-                <w:rStyle w:val="Hyperlink"/>
-                <w:noProof/>
-                <w:u w:color="000000"/>
-              </w:rPr>
-              <w:t>3.</w:t>
-            </w:r>
-            <w:r>
-              <w:rPr>
-                <w:rFonts w:asciiTheme="minorHAnsi" w:eastAsiaTheme="minorEastAsia" w:hAnsiTheme="minorHAnsi" w:cstheme="minorBidi"/>
-                <w:noProof/>
-                <w:color w:val="auto"/>
-                <w:sz w:val="22"/>
-              </w:rPr>
-              <w:tab/>
-            </w:r>
-            <w:r>
-              <w:rPr>
-                <w:rStyle w:val="Hyperlink"/>
-                <w:noProof/>
-              </w:rPr>
-              <w:t>Project Goals</w:t>
-            </w:r>
-            <w:r>
-              <w:rPr>
-                <w:noProof/>
-                <w:webHidden/>
-              </w:rPr>
-              <w:tab/>
-            </w:r>
-            <w:r>
-              <w:rPr>
-                <w:noProof/>
-                <w:webHidden/>
-              </w:rPr>
-              <w:fldChar w:fldCharType="begin"/>
-            </w:r>
-            <w:r>
-              <w:rPr>
-                <w:noProof/>
-                <w:webHidden/>
-              </w:rPr>
-              <w:instrText xml:space="preserve"> PAGEREF _Toc103775570 \h </w:instrText>
+              <w:instrText xml:space="preserve"> PAGEREF _Toc105542552 \h </w:instrText>
             </w:r>
             <w:r>
               <w:rPr>
@@ -538,22 +585,13 @@
               <w:sz w:val="22"/>
             </w:rPr>
           </w:pPr>
-          <w:hyperlink w:anchor="_Toc103775571" w:history="1">
+          <w:hyperlink w:anchor="_Toc105542553" w:history="1">
             <w:r>
               <w:rPr>
                 <w:rStyle w:val="Hyperlink"/>
                 <w:noProof/>
               </w:rPr>
-              <w:t xml:space="preserve">4. </w:t>
-            </w:r>
-            <w:bookmarkStart w:id="1" w:name="_GoBack"/>
-            <w:bookmarkEnd w:id="1"/>
-            <w:r>
-              <w:rPr>
-                <w:rStyle w:val="Hyperlink"/>
-                <w:noProof/>
-              </w:rPr>
-              <w:t>Project outcome</w:t>
+              <w:t>4. Project outcome</w:t>
             </w:r>
             <w:r>
               <w:rPr>
@@ -574,7 +612,7 @@
                 <w:noProof/>
                 <w:webHidden/>
               </w:rPr>
-              <w:instrText xml:space="preserve"> PAGEREF _Toc103775571 \h </w:instrText>
+              <w:instrText xml:space="preserve"> PAGEREF _Toc105542553 \h </w:instrText>
             </w:r>
             <w:r>
               <w:rPr>
@@ -618,7 +656,7 @@
               <w:sz w:val="22"/>
             </w:rPr>
           </w:pPr>
-          <w:hyperlink w:anchor="_Toc103775572" w:history="1">
+          <w:hyperlink w:anchor="_Toc105542554" w:history="1">
             <w:r>
               <w:rPr>
                 <w:rStyle w:val="Hyperlink"/>
@@ -645,7 +683,7 @@
                 <w:noProof/>
                 <w:webHidden/>
               </w:rPr>
-              <w:instrText xml:space="preserve"> PAGEREF _Toc103775572 \h </w:instrText>
+              <w:instrText xml:space="preserve"> PAGEREF _Toc105542554 \h </w:instrText>
             </w:r>
             <w:r>
               <w:rPr>
@@ -689,7 +727,7 @@
               <w:sz w:val="22"/>
             </w:rPr>
           </w:pPr>
-          <w:hyperlink w:anchor="_Toc103775573" w:history="1">
+          <w:hyperlink w:anchor="_Toc105542555" w:history="1">
             <w:r>
               <w:rPr>
                 <w:rStyle w:val="Hyperlink"/>
@@ -716,7 +754,7 @@
                 <w:noProof/>
                 <w:webHidden/>
               </w:rPr>
-              <w:instrText xml:space="preserve"> PAGEREF _Toc103775573 \h </w:instrText>
+              <w:instrText xml:space="preserve"> PAGEREF _Toc105542555 \h </w:instrText>
             </w:r>
             <w:r>
               <w:rPr>
@@ -782,7 +820,7 @@
         <w:pStyle w:val="Heading1"/>
         <w:ind w:left="705" w:hanging="360"/>
       </w:pPr>
-      <w:bookmarkStart w:id="2" w:name="_Toc103775568"/>
+      <w:bookmarkStart w:id="2" w:name="_Toc105542550"/>
       <w:r>
         <w:lastRenderedPageBreak/>
         <w:t>Introduction</w:t>
@@ -803,7 +841,7 @@
         <w:ind w:left="705" w:hanging="360"/>
         <w:jc w:val="both"/>
       </w:pPr>
-      <w:bookmarkStart w:id="3" w:name="_Toc103775569"/>
+      <w:bookmarkStart w:id="3" w:name="_Toc105542551"/>
       <w:r>
         <w:t>Problem Description</w:t>
       </w:r>
@@ -861,7 +899,7 @@
       <w:pPr>
         <w:pStyle w:val="Heading1"/>
       </w:pPr>
-      <w:bookmarkStart w:id="4" w:name="_Toc103775570"/>
+      <w:bookmarkStart w:id="4" w:name="_Toc105542552"/>
       <w:r>
         <w:t>Project Goals</w:t>
       </w:r>
@@ -919,7 +957,7 @@
         <w:spacing w:after="397"/>
         <w:ind w:left="10" w:hanging="10"/>
       </w:pPr>
-      <w:bookmarkStart w:id="5" w:name="_Toc103775571"/>
+      <w:bookmarkStart w:id="5" w:name="_Toc105542553"/>
       <w:r>
         <w:lastRenderedPageBreak/>
         <w:t xml:space="preserve">4. </w:t>
@@ -1131,7 +1169,7 @@
         <w:spacing w:after="0"/>
         <w:ind w:left="10" w:hanging="10"/>
       </w:pPr>
-      <w:bookmarkStart w:id="6" w:name="_Toc103775572"/>
+      <w:bookmarkStart w:id="6" w:name="_Toc105542554"/>
       <w:r>
         <w:t xml:space="preserve">5. </w:t>
       </w:r>
@@ -1373,7 +1411,7 @@
         <w:spacing w:after="0"/>
         <w:ind w:left="10" w:hanging="10"/>
       </w:pPr>
-      <w:bookmarkStart w:id="7" w:name="_Toc103775573"/>
+      <w:bookmarkStart w:id="7" w:name="_Toc105542555"/>
       <w:r>
         <w:lastRenderedPageBreak/>
         <w:t xml:space="preserve">6. </w:t>
@@ -3260,7 +3298,7 @@
 </file>
 
 <file path=customXml/itemProps1.xml><?xml version="1.0" encoding="utf-8"?>
-<ds:datastoreItem xmlns:ds="http://schemas.openxmlformats.org/officeDocument/2006/customXml" ds:itemID="{E8472886-5170-42A4-9350-2934B65384FF}">
+<ds:datastoreItem xmlns:ds="http://schemas.openxmlformats.org/officeDocument/2006/customXml" ds:itemID="{0BDA21E9-5320-4977-A00B-597B98C47198}">
   <ds:schemaRefs>
     <ds:schemaRef ds:uri="http://schemas.openxmlformats.org/officeDocument/2006/bibliography"/>
   </ds:schemaRefs>

</xml_diff>